<commit_message>
law and data update
</commit_message>
<xml_diff>
--- a/Law and Data/Exams/Open-questions.docx
+++ b/Law and Data/Exams/Open-questions.docx
@@ -143,21 +143,63 @@
         <w:rPr>
           <w:lang w:val="en-US"/>
         </w:rPr>
-        <w:t xml:space="preserve">Possible limitations of fundamental rights and, specifically, of the right to data protection </w:t>
-      </w:r>
-      <w:proofErr w:type="gramStart"/>
-      <w:r>
-        <w:rPr>
-          <w:lang w:val="en-US"/>
-        </w:rPr>
-        <w:t>in light of</w:t>
-      </w:r>
-      <w:proofErr w:type="gramEnd"/>
-      <w:r>
-        <w:rPr>
-          <w:lang w:val="en-US"/>
-        </w:rPr>
-        <w:t xml:space="preserve"> the safeguard clause (article 52 CFR) – the balancing of conflicting rights.</w:t>
+        <w:t>Possible limitations of fundamental rights and, specifically, of the right to data protection in light of the safeguard clause (article 52 CFR) – the balancing of conflicting rights.</w:t>
+      </w:r>
+    </w:p>
+    <w:p>
+      <w:pPr>
+        <w:spacing w:after="0"/>
+        <w:jc w:val="both"/>
+        <w:rPr>
+          <w:lang w:val="en-US"/>
+        </w:rPr>
+      </w:pPr>
+    </w:p>
+    <w:p>
+      <w:pPr>
+        <w:spacing w:after="0"/>
+        <w:jc w:val="both"/>
+        <w:rPr>
+          <w:b/>
+          <w:bCs/>
+          <w:lang w:val="en-US"/>
+        </w:rPr>
+      </w:pPr>
+      <w:r>
+        <w:rPr>
+          <w:b/>
+          <w:bCs/>
+          <w:lang w:val="en-US"/>
+        </w:rPr>
+        <w:t>Please describe in no more than 150 words the difference between EU regulations and directives. (up to 6 pts)</w:t>
+      </w:r>
+    </w:p>
+    <w:p>
+      <w:pPr>
+        <w:spacing w:after="0"/>
+        <w:jc w:val="both"/>
+        <w:rPr>
+          <w:b/>
+          <w:bCs/>
+          <w:lang w:val="en-US"/>
+        </w:rPr>
+      </w:pPr>
+    </w:p>
+    <w:p>
+      <w:pPr>
+        <w:spacing w:after="0"/>
+        <w:jc w:val="both"/>
+        <w:rPr>
+          <w:lang w:val="en-US"/>
+        </w:rPr>
+      </w:pPr>
+      <w:r>
+        <w:rPr>
+          <w:b/>
+          <w:bCs/>
+          <w:lang w:val="en-US"/>
+        </w:rPr>
+        <w:t>Please describe in no more than 150 words the legal status of EU regulations. (up to 6 pts)</w:t>
       </w:r>
     </w:p>
     <w:p>
@@ -659,6 +701,7 @@
         <w:rPr>
           <w:lang w:val="en-US"/>
         </w:rPr>
+        <w:lastRenderedPageBreak/>
         <w:t xml:space="preserve">Right to lodge a complaint before the NSA </w:t>
       </w:r>
     </w:p>
@@ -693,15 +736,6 @@
     </w:p>
     <w:p>
       <w:pPr>
-        <w:spacing w:after="0"/>
-        <w:jc w:val="both"/>
-        <w:rPr>
-          <w:lang w:val="en-US"/>
-        </w:rPr>
-      </w:pPr>
-    </w:p>
-    <w:p>
-      <w:pPr>
         <w:spacing w:after="100"/>
         <w:jc w:val="both"/>
         <w:rPr>
@@ -716,7 +750,6 @@
           <w:bCs/>
           <w:lang w:val="en-US"/>
         </w:rPr>
-        <w:lastRenderedPageBreak/>
         <w:t>Please, explain the main principles for personal data processing in no more than 200 words. (up to 6 pts)</w:t>
       </w:r>
     </w:p>
@@ -863,21 +896,7 @@
         <w:rPr>
           <w:lang w:val="en-US"/>
         </w:rPr>
-        <w:t xml:space="preserve">Accuracy: Personal data must be kept accurate and </w:t>
-      </w:r>
-      <w:proofErr w:type="gramStart"/>
-      <w:r>
-        <w:rPr>
-          <w:lang w:val="en-US"/>
-        </w:rPr>
-        <w:t>up-to-date</w:t>
-      </w:r>
-      <w:proofErr w:type="gramEnd"/>
-      <w:r>
-        <w:rPr>
-          <w:lang w:val="en-US"/>
-        </w:rPr>
-        <w:t>, with inaccurate data promptly</w:t>
+        <w:t>Accuracy: Personal data must be kept accurate and up-to-date, with inaccurate data promptly</w:t>
       </w:r>
       <w:r>
         <w:rPr>
@@ -1368,21 +1387,7 @@
         <w:rPr>
           <w:lang w:val="en-US"/>
         </w:rPr>
-        <w:t xml:space="preserve">Initially, privacy focused on the "right to be </w:t>
-      </w:r>
-      <w:proofErr w:type="gramStart"/>
-      <w:r>
-        <w:rPr>
-          <w:lang w:val="en-US"/>
-        </w:rPr>
-        <w:t>let</w:t>
-      </w:r>
-      <w:proofErr w:type="gramEnd"/>
-      <w:r>
-        <w:rPr>
-          <w:lang w:val="en-US"/>
-        </w:rPr>
-        <w:t xml:space="preserve"> alone," protecting individuals from intrusion into their personal lives. This concept, rooted in common law traditions, emphasized physical privacy and protection of reputation</w:t>
+        <w:t>Initially, privacy focused on the "right to be let alone," protecting individuals from intrusion into their personal lives. This concept, rooted in common law traditions, emphasized physical privacy and protection of reputation</w:t>
       </w:r>
     </w:p>
     <w:p>
@@ -1402,6 +1407,7 @@
         <w:rPr>
           <w:lang w:val="en-US"/>
         </w:rPr>
+        <w:lastRenderedPageBreak/>
         <w:t>As technology advanced, the focus shifted to informational privacy. The proliferation of digital data collection and processing raised new concerns about how personal information was used and shared.</w:t>
       </w:r>
     </w:p>
@@ -1422,7 +1428,6 @@
         <w:rPr>
           <w:lang w:val="en-US"/>
         </w:rPr>
-        <w:lastRenderedPageBreak/>
         <w:t>In response, the right to personal data protection emerged, particularly in Europe. This right, enshrined in the EU Charter of Fundamental Rights (Article 8) and the GDPR, goes beyond traditional privacy. It provides individuals with specific rights over their data, such as access, rectification, and erasure.</w:t>
       </w:r>
     </w:p>
@@ -1507,11 +1512,35 @@
       <w:pPr>
         <w:spacing w:after="0"/>
         <w:jc w:val="both"/>
+        <w:rPr>
+          <w:lang w:val="en-US"/>
+        </w:rPr>
+      </w:pPr>
+      <w:r>
         <w:rPr>
           <w:b/>
           <w:bCs/>
           <w:lang w:val="en-US"/>
         </w:rPr>
+        <w:t>Please describe the differences of processing activities involving personal data and sensitive personal data in no more than 150 words. (up to 6 pts)</w:t>
+      </w:r>
+    </w:p>
+    <w:p>
+      <w:pPr>
+        <w:spacing w:after="0"/>
+        <w:jc w:val="both"/>
+        <w:rPr>
+          <w:lang w:val="en-US"/>
+        </w:rPr>
+      </w:pPr>
+    </w:p>
+    <w:p>
+      <w:pPr>
+        <w:spacing w:after="0"/>
+        <w:jc w:val="both"/>
+        <w:rPr>
+          <w:lang w:val="en-US"/>
+        </w:rPr>
       </w:pPr>
       <w:r>
         <w:rPr>
@@ -1519,115 +1548,7 @@
           <w:bCs/>
           <w:lang w:val="en-US"/>
         </w:rPr>
-        <w:t>Please describe in no more than 150 words the legal status of EU regulations. (up to 6 pts)</w:t>
-      </w:r>
-    </w:p>
-    <w:p>
-      <w:pPr>
-        <w:spacing w:after="0"/>
-        <w:jc w:val="both"/>
-        <w:rPr>
-          <w:b/>
-          <w:bCs/>
-          <w:lang w:val="en-US"/>
-        </w:rPr>
-      </w:pPr>
-    </w:p>
-    <w:p>
-      <w:pPr>
-        <w:spacing w:after="0"/>
-        <w:jc w:val="both"/>
-        <w:rPr>
-          <w:lang w:val="en-US"/>
-        </w:rPr>
-      </w:pPr>
-      <w:r>
-        <w:rPr>
-          <w:b/>
-          <w:bCs/>
-          <w:lang w:val="en-US"/>
-        </w:rPr>
-        <w:t>Please explain how the right to personal data protection is regulated in EU primary law in no more than 200 words. (up to 8 pts)</w:t>
-      </w:r>
-    </w:p>
-    <w:p>
-      <w:pPr>
-        <w:spacing w:after="0"/>
-        <w:jc w:val="both"/>
-        <w:rPr>
-          <w:lang w:val="en-US"/>
-        </w:rPr>
-      </w:pPr>
-    </w:p>
-    <w:p>
-      <w:pPr>
-        <w:spacing w:after="0"/>
-        <w:jc w:val="both"/>
-        <w:rPr>
-          <w:lang w:val="en-US"/>
-        </w:rPr>
-      </w:pPr>
-      <w:r>
-        <w:rPr>
-          <w:b/>
-          <w:bCs/>
-          <w:lang w:val="en-US"/>
-        </w:rPr>
-        <w:t>Please describe the differences of processing activities involving personal data and sensitive personal data in no more than 150 words. (up to 6 pts)</w:t>
-      </w:r>
-    </w:p>
-    <w:p>
-      <w:pPr>
-        <w:spacing w:after="0"/>
-        <w:jc w:val="both"/>
-        <w:rPr>
-          <w:lang w:val="en-US"/>
-        </w:rPr>
-      </w:pPr>
-    </w:p>
-    <w:p>
-      <w:pPr>
-        <w:spacing w:after="0"/>
-        <w:jc w:val="both"/>
-        <w:rPr>
-          <w:lang w:val="en-US"/>
-        </w:rPr>
-      </w:pPr>
-      <w:r>
-        <w:rPr>
-          <w:b/>
-          <w:bCs/>
-          <w:lang w:val="en-US"/>
-        </w:rPr>
         <w:t>Please describe a Data Protection Impact Assessment and its aims in no more than 150 words. (up to 8 pts)</w:t>
-      </w:r>
-    </w:p>
-    <w:p>
-      <w:pPr>
-        <w:spacing w:after="0"/>
-        <w:jc w:val="both"/>
-        <w:rPr>
-          <w:lang w:val="en-US"/>
-        </w:rPr>
-      </w:pPr>
-    </w:p>
-    <w:p>
-      <w:pPr>
-        <w:spacing w:after="0"/>
-        <w:jc w:val="both"/>
-        <w:rPr>
-          <w:b/>
-          <w:bCs/>
-          <w:lang w:val="en-US"/>
-        </w:rPr>
-      </w:pPr>
-      <w:r>
-        <w:rPr>
-          <w:b/>
-          <w:bCs/>
-          <w:lang w:val="en-US"/>
-        </w:rPr>
-        <w:t>Please describe in no more than 150 words the difference between EU regulations and directives. (up to 6 pts)</w:t>
       </w:r>
     </w:p>
     <w:p>

</xml_diff>